<commit_message>
Started recording + post-production
</commit_message>
<xml_diff>
--- a/script.docx
+++ b/script.docx
@@ -31,225 +31,214 @@
       </w:r>
     </w:p>
     <w:p>
-      <w:r>
-        <w:t xml:space="preserve">The </w:t>
-      </w:r>
-      <w:proofErr w:type="spellStart"/>
-      <w:r>
-        <w:t>doubly</w:t>
-      </w:r>
-      <w:proofErr w:type="spellEnd"/>
-      <w:r>
+      <w:pPr>
+        <w:rPr>
+          <w:lang w:val="en-US"/>
+        </w:rPr>
+      </w:pPr>
+      <w:r>
+        <w:rPr>
+          <w:lang w:val="en-US"/>
+        </w:rPr>
+        <w:t xml:space="preserve">The doubly </w:t>
+      </w:r>
+      <w:r>
+        <w:rPr>
+          <w:lang w:val="en-US"/>
+        </w:rPr>
+        <w:t>linked list</w:t>
+      </w:r>
+      <w:r>
+        <w:rPr>
+          <w:lang w:val="en-US"/>
+        </w:rPr>
+        <w:t xml:space="preserve"> is a </w:t>
+      </w:r>
+      <w:r>
+        <w:rPr>
+          <w:lang w:val="en-US"/>
+        </w:rPr>
+        <w:t>well-</w:t>
+      </w:r>
+      <w:r>
+        <w:rPr>
+          <w:lang w:val="en-US"/>
+        </w:rPr>
+        <w:t>known</w:t>
+      </w:r>
+      <w:r>
+        <w:rPr>
+          <w:lang w:val="en-US"/>
+        </w:rPr>
+        <w:t xml:space="preserve"> data structure where the data are stored in a list of nodes each one pointing,</w:t>
+      </w:r>
+      <w:r>
+        <w:rPr>
+          <w:lang w:val="en-US"/>
+        </w:rPr>
         <w:t xml:space="preserve"> </w:t>
       </w:r>
-      <w:proofErr w:type="spellStart"/>
-      <w:r>
-        <w:t>linked-list</w:t>
-      </w:r>
-      <w:proofErr w:type="spellEnd"/>
-      <w:r>
+      <w:r>
+        <w:rPr>
+          <w:color w:val="FF0000"/>
+          <w:lang w:val="en-US"/>
+        </w:rPr>
+        <w:t>(click)</w:t>
+      </w:r>
+      <w:r>
+        <w:rPr>
+          <w:lang w:val="en-US"/>
+        </w:rPr>
+        <w:t xml:space="preserve"> not only to the next one, </w:t>
+      </w:r>
+      <w:r>
+        <w:rPr>
+          <w:color w:val="FF0000"/>
+          <w:lang w:val="en-US"/>
+        </w:rPr>
+        <w:t>(click)</w:t>
+      </w:r>
+      <w:r>
+        <w:rPr>
+          <w:color w:val="FF0000"/>
+          <w:lang w:val="en-US"/>
+        </w:rPr>
         <w:t xml:space="preserve"> </w:t>
       </w:r>
-      <w:proofErr w:type="spellStart"/>
-      <w:r>
-        <w:t>is</w:t>
-      </w:r>
-      <w:proofErr w:type="spellEnd"/>
-      <w:r>
-        <w:t xml:space="preserve"> a </w:t>
-      </w:r>
-      <w:proofErr w:type="spellStart"/>
-      <w:r>
-        <w:t>well</w:t>
-      </w:r>
-      <w:proofErr w:type="spellEnd"/>
-      <w:r>
+      <w:r>
+        <w:rPr>
+          <w:lang w:val="en-US"/>
+        </w:rPr>
+        <w:t>but also to the previous one.</w:t>
+      </w:r>
+      <w:r>
+        <w:rPr>
+          <w:color w:val="FF0000"/>
+          <w:lang w:val="en-US"/>
+        </w:rPr>
         <w:t xml:space="preserve"> </w:t>
       </w:r>
-      <w:proofErr w:type="spellStart"/>
-      <w:r>
-        <w:t>node</w:t>
-      </w:r>
-      <w:proofErr w:type="spellEnd"/>
-      <w:r>
-        <w:t xml:space="preserve"> data structure </w:t>
-      </w:r>
-      <w:proofErr w:type="spellStart"/>
-      <w:r>
-        <w:t>where</w:t>
-      </w:r>
-      <w:proofErr w:type="spellEnd"/>
-      <w:r>
-        <w:t xml:space="preserve"> the data are </w:t>
-      </w:r>
-      <w:proofErr w:type="spellStart"/>
-      <w:r>
-        <w:t>stored</w:t>
-      </w:r>
-      <w:proofErr w:type="spellEnd"/>
-      <w:r>
-        <w:t xml:space="preserve"> in a </w:t>
-      </w:r>
-      <w:proofErr w:type="spellStart"/>
-      <w:r>
-        <w:t>list</w:t>
-      </w:r>
-      <w:proofErr w:type="spellEnd"/>
-      <w:r>
-        <w:t xml:space="preserve"> of </w:t>
-      </w:r>
-      <w:proofErr w:type="spellStart"/>
-      <w:r>
-        <w:t>nodes</w:t>
-      </w:r>
-      <w:proofErr w:type="spellEnd"/>
-      <w:r>
+      <w:r>
+        <w:rPr>
+          <w:color w:val="FF0000"/>
+          <w:lang w:val="en-US"/>
+        </w:rPr>
+        <w:t>(click)</w:t>
+      </w:r>
+      <w:r>
+        <w:rPr>
+          <w:lang w:val="en-US"/>
+        </w:rPr>
+        <w:t xml:space="preserve"> On both ends, we have what we call anchors which are fixed to the left, and the right.</w:t>
+      </w:r>
+    </w:p>
+    <w:p>
+      <w:pPr>
+        <w:rPr>
+          <w:lang w:val="en-US"/>
+        </w:rPr>
+      </w:pPr>
+      <w:r>
+        <w:rPr>
+          <w:color w:val="FF0000"/>
+          <w:lang w:val="en-US"/>
+        </w:rPr>
+        <w:t>(click)</w:t>
+      </w:r>
+      <w:r>
+        <w:rPr>
+          <w:color w:val="FF0000"/>
+          <w:lang w:val="en-US"/>
+        </w:rPr>
         <w:t xml:space="preserve"> </w:t>
       </w:r>
-      <w:proofErr w:type="spellStart"/>
-      <w:r>
-        <w:t>each</w:t>
-      </w:r>
-      <w:proofErr w:type="spellEnd"/>
-      <w:r>
-        <w:t xml:space="preserve"> one </w:t>
-      </w:r>
-      <w:proofErr w:type="spellStart"/>
-      <w:r>
-        <w:t>pointing</w:t>
-      </w:r>
-      <w:proofErr w:type="spellEnd"/>
-      <w:r>
-        <w:t xml:space="preserve">, not </w:t>
-      </w:r>
-      <w:proofErr w:type="spellStart"/>
-      <w:r>
-        <w:t>only</w:t>
-      </w:r>
-      <w:proofErr w:type="spellEnd"/>
-      <w:r>
-        <w:t xml:space="preserve"> to the </w:t>
-      </w:r>
-      <w:proofErr w:type="spellStart"/>
-      <w:r>
-        <w:t>next</w:t>
-      </w:r>
-      <w:proofErr w:type="spellEnd"/>
-      <w:r>
-        <w:t xml:space="preserve"> one, but </w:t>
-      </w:r>
-      <w:proofErr w:type="spellStart"/>
-      <w:r>
-        <w:t>also</w:t>
-      </w:r>
-      <w:proofErr w:type="spellEnd"/>
-      <w:r>
-        <w:t xml:space="preserve"> to the </w:t>
-      </w:r>
-      <w:proofErr w:type="spellStart"/>
-      <w:r>
-        <w:t>previous</w:t>
-      </w:r>
-      <w:proofErr w:type="spellEnd"/>
-      <w:r>
-        <w:t xml:space="preserve"> one. On </w:t>
-      </w:r>
-      <w:proofErr w:type="spellStart"/>
-      <w:r>
-        <w:t>both</w:t>
-      </w:r>
-      <w:proofErr w:type="spellEnd"/>
-      <w:r>
-        <w:t xml:space="preserve"> ends, </w:t>
-      </w:r>
-      <w:proofErr w:type="spellStart"/>
-      <w:r>
-        <w:t>we</w:t>
-      </w:r>
-      <w:proofErr w:type="spellEnd"/>
-      <w:r>
-        <w:t xml:space="preserve"> have </w:t>
-      </w:r>
-      <w:proofErr w:type="spellStart"/>
-      <w:r>
-        <w:t>what</w:t>
-      </w:r>
-      <w:proofErr w:type="spellEnd"/>
-      <w:r>
+      <w:r>
+        <w:rPr>
+          <w:color w:val="FF0000"/>
+          <w:lang w:val="en-US"/>
+        </w:rPr>
+        <w:t>(click)</w:t>
+      </w:r>
+    </w:p>
+    <w:p>
+      <w:pPr>
+        <w:pStyle w:val="Heading2"/>
+        <w:rPr>
+          <w:lang w:val="en-US"/>
+        </w:rPr>
+      </w:pPr>
+      <w:r>
+        <w:rPr>
+          <w:lang w:val="en-US"/>
+        </w:rPr>
+        <w:t>Slide 3</w:t>
+      </w:r>
+    </w:p>
+    <w:p>
+      <w:pPr>
+        <w:rPr>
+          <w:lang w:val="en-US"/>
+        </w:rPr>
+      </w:pPr>
+      <w:r>
+        <w:rPr>
+          <w:lang w:val="en-US"/>
+        </w:rPr>
+        <w:t xml:space="preserve">When we want to add a node to the list, </w:t>
+      </w:r>
+      <w:r>
+        <w:rPr>
+          <w:color w:val="FF0000"/>
+          <w:lang w:val="en-US"/>
+        </w:rPr>
+        <w:t>(click)</w:t>
+      </w:r>
+      <w:r>
+        <w:rPr>
+          <w:color w:val="FF0000"/>
+          <w:lang w:val="en-US"/>
+        </w:rPr>
         <w:t xml:space="preserve"> </w:t>
       </w:r>
-      <w:proofErr w:type="spellStart"/>
-      <w:r>
-        <w:t>we</w:t>
-      </w:r>
-      <w:proofErr w:type="spellEnd"/>
-      <w:r>
-        <w:t xml:space="preserve"> call </w:t>
-      </w:r>
-      <w:proofErr w:type="spellStart"/>
-      <w:r>
-        <w:t>anchors</w:t>
-      </w:r>
-      <w:proofErr w:type="spellEnd"/>
-      <w:r>
+      <w:r>
+        <w:rPr>
+          <w:lang w:val="en-US"/>
+        </w:rPr>
+        <w:t xml:space="preserve">we make it point to its neighbors </w:t>
+      </w:r>
+      <w:r>
+        <w:rPr>
+          <w:color w:val="FF0000"/>
+          <w:lang w:val="en-US"/>
+        </w:rPr>
+        <w:t>(click)</w:t>
+      </w:r>
+      <w:r>
+        <w:rPr>
+          <w:color w:val="FF0000"/>
+          <w:lang w:val="en-US"/>
+        </w:rPr>
         <w:t xml:space="preserve"> </w:t>
       </w:r>
-      <w:proofErr w:type="spellStart"/>
-      <w:r>
-        <w:t>which</w:t>
-      </w:r>
-      <w:proofErr w:type="spellEnd"/>
-      <w:r>
-        <w:t xml:space="preserve"> are </w:t>
-      </w:r>
-      <w:proofErr w:type="spellStart"/>
-      <w:r>
-        <w:t>fixed</w:t>
-      </w:r>
-      <w:proofErr w:type="spellEnd"/>
-      <w:r>
-        <w:t xml:space="preserve"> to the </w:t>
-      </w:r>
-      <w:proofErr w:type="spellStart"/>
-      <w:r>
-        <w:t>left</w:t>
-      </w:r>
-      <w:proofErr w:type="spellEnd"/>
-      <w:r>
-        <w:t xml:space="preserve">, </w:t>
-      </w:r>
-      <w:r>
-        <w:t>and</w:t>
-      </w:r>
-      <w:r>
-        <w:t xml:space="preserve"> the right.</w:t>
-      </w:r>
-    </w:p>
-    <w:p>
-      <w:pPr>
-        <w:pStyle w:val="Heading2"/>
-        <w:rPr>
-          <w:lang w:val="en-US"/>
-        </w:rPr>
-      </w:pPr>
-      <w:r>
-        <w:rPr>
-          <w:lang w:val="en-US"/>
-        </w:rPr>
-        <w:t>Slide 3</w:t>
-      </w:r>
-    </w:p>
-    <w:p>
-      <w:pPr>
-        <w:rPr>
-          <w:lang w:val="en-US"/>
-        </w:rPr>
-      </w:pPr>
-      <w:r>
-        <w:rPr>
-          <w:lang w:val="en-US"/>
-        </w:rPr>
-        <w:t>When we want to add a node to the list, we make it point to its neighbors and then, change the pointers accordingly.</w:t>
+      <w:r>
+        <w:rPr>
+          <w:lang w:val="en-US"/>
+        </w:rPr>
+        <w:t>and then, change the pointers accordingly.</w:t>
+      </w:r>
+    </w:p>
+    <w:p>
+      <w:pPr>
+        <w:rPr>
+          <w:lang w:val="en-US"/>
+        </w:rPr>
+      </w:pPr>
+      <w:r>
+        <w:rPr>
+          <w:color w:val="FF0000"/>
+          <w:lang w:val="en-US"/>
+        </w:rPr>
+        <w:t>(click)</w:t>
       </w:r>
     </w:p>
     <w:p>
@@ -276,7 +265,21 @@
         <w:rPr>
           <w:lang w:val="en-US"/>
         </w:rPr>
-        <w:t>But now, if multiple threads want to make modify the list, we need to make it thread safe.</w:t>
+        <w:t>But now, if multiple threads want to modify the list, we need to make it thread safe.</w:t>
+      </w:r>
+    </w:p>
+    <w:p>
+      <w:pPr>
+        <w:rPr>
+          <w:lang w:val="en-US"/>
+        </w:rPr>
+      </w:pPr>
+      <w:r>
+        <w:rPr>
+          <w:color w:val="FF0000"/>
+          <w:lang w:val="en-US"/>
+        </w:rPr>
+        <w:t>(click)</w:t>
       </w:r>
     </w:p>
     <w:p>
@@ -309,6 +312,12 @@
         <w:rPr>
           <w:lang w:val="en-US"/>
         </w:rPr>
+        <w:t xml:space="preserve">what we call </w:t>
+      </w:r>
+      <w:r>
+        <w:rPr>
+          <w:lang w:val="en-US"/>
+        </w:rPr>
         <w:t>a</w:t>
       </w:r>
       <w:r>
@@ -317,18 +326,38 @@
         </w:rPr>
         <w:t xml:space="preserve"> hold-and-wait chain</w:t>
       </w:r>
-    </w:p>
-    <w:p>
-      <w:pPr>
-        <w:pStyle w:val="Heading2"/>
-        <w:rPr>
-          <w:lang w:val="en-US"/>
-        </w:rPr>
-      </w:pPr>
-      <w:r>
-        <w:rPr>
-          <w:lang w:val="en-US"/>
-        </w:rPr>
+      <w:r>
+        <w:rPr>
+          <w:lang w:val="en-US"/>
+        </w:rPr>
+        <w:t xml:space="preserve"> which can be pretty long.</w:t>
+      </w:r>
+      <w:r>
+        <w:rPr>
+          <w:lang w:val="en-US"/>
+        </w:rPr>
+        <w:t xml:space="preserve"> </w:t>
+      </w:r>
+      <w:r>
+        <w:rPr>
+          <w:color w:val="FF0000"/>
+          <w:lang w:val="en-US"/>
+        </w:rPr>
+        <w:t>(click)</w:t>
+      </w:r>
+    </w:p>
+    <w:p>
+      <w:pPr>
+        <w:pStyle w:val="Heading2"/>
+        <w:rPr>
+          <w:lang w:val="en-US"/>
+        </w:rPr>
+      </w:pPr>
+      <w:r>
+        <w:rPr>
+          <w:lang w:val="en-US"/>
+        </w:rPr>
+        <w:lastRenderedPageBreak/>
         <w:t xml:space="preserve">Slide 10 </w:t>
       </w:r>
     </w:p>
@@ -342,15 +371,214 @@
         <w:rPr>
           <w:lang w:val="en-US"/>
         </w:rPr>
-        <w:t>In the Built-in Coloring for Highly Concurrent Doubly-Linked Lists paper, the authors came up with an innovative algorithm allowing us to reduce the size of the hold-and-wait chain.</w:t>
-      </w:r>
-    </w:p>
-    <w:p>
-      <w:pPr>
-        <w:rPr>
-          <w:lang w:val="en-US"/>
-        </w:rPr>
-      </w:pPr>
+        <w:t xml:space="preserve">In the Built-in Coloring for Highly Concurrent </w:t>
+      </w:r>
+      <w:r>
+        <w:rPr>
+          <w:lang w:val="en-US"/>
+        </w:rPr>
+        <w:t>Doubly Linked</w:t>
+      </w:r>
+      <w:r>
+        <w:rPr>
+          <w:lang w:val="en-US"/>
+        </w:rPr>
+        <w:t xml:space="preserve"> Lists paper, the authors came up with an innovative algorithm allowing us to reduce the size of the hold-and-wait c</w:t>
+      </w:r>
+      <w:r>
+        <w:rPr>
+          <w:lang w:val="en-US"/>
+        </w:rPr>
+        <w:t>hain</w:t>
+      </w:r>
+      <w:r>
+        <w:rPr>
+          <w:lang w:val="en-US"/>
+        </w:rPr>
+        <w:t>.</w:t>
+      </w:r>
+    </w:p>
+    <w:p>
+      <w:pPr>
+        <w:rPr>
+          <w:lang w:val="en-US"/>
+        </w:rPr>
+      </w:pPr>
+      <w:r>
+        <w:rPr>
+          <w:color w:val="FF0000"/>
+          <w:lang w:val="en-US"/>
+        </w:rPr>
+        <w:t>(click)</w:t>
+      </w:r>
+    </w:p>
+    <w:p>
+      <w:pPr>
+        <w:pStyle w:val="Heading2"/>
+        <w:rPr>
+          <w:lang w:val="en-US"/>
+        </w:rPr>
+      </w:pPr>
+      <w:r>
+        <w:rPr>
+          <w:lang w:val="en-US"/>
+        </w:rPr>
+        <w:t xml:space="preserve">Slide 11 </w:t>
+      </w:r>
+    </w:p>
+    <w:p>
+      <w:pPr>
+        <w:rPr>
+          <w:lang w:val="en-US"/>
+        </w:rPr>
+      </w:pPr>
+      <w:r>
+        <w:rPr>
+          <w:lang w:val="en-US"/>
+        </w:rPr>
+        <w:t>This algorithm is called CAS-Chromo and is completely lock-free. As its name says, it uses Compare and Swap operations to make changes atomically.</w:t>
+      </w:r>
+    </w:p>
+    <w:p>
+      <w:pPr>
+        <w:rPr>
+          <w:lang w:val="en-US"/>
+        </w:rPr>
+      </w:pPr>
+      <w:r>
+        <w:rPr>
+          <w:color w:val="FF0000"/>
+          <w:lang w:val="en-US"/>
+        </w:rPr>
+        <w:t>(click)</w:t>
+      </w:r>
+    </w:p>
+    <w:p>
+      <w:pPr>
+        <w:pStyle w:val="Heading2"/>
+        <w:rPr>
+          <w:lang w:val="en-US"/>
+        </w:rPr>
+      </w:pPr>
+      <w:r>
+        <w:rPr>
+          <w:lang w:val="en-US"/>
+        </w:rPr>
+        <w:t>Slide 12</w:t>
+      </w:r>
+    </w:p>
+    <w:p>
+      <w:pPr>
+        <w:rPr>
+          <w:lang w:val="en-US"/>
+        </w:rPr>
+      </w:pPr>
+      <w:r>
+        <w:rPr>
+          <w:lang w:val="en-US"/>
+        </w:rPr>
+        <w:t xml:space="preserve">The idea is that each node of the list will have a color different </w:t>
+      </w:r>
+      <w:r>
+        <w:rPr>
+          <w:lang w:val="en-US"/>
+        </w:rPr>
+        <w:t>from</w:t>
+      </w:r>
+      <w:r>
+        <w:rPr>
+          <w:lang w:val="en-US"/>
+        </w:rPr>
+        <w:t xml:space="preserve"> the one of its neighbors</w:t>
+      </w:r>
+      <w:r>
+        <w:rPr>
+          <w:lang w:val="en-US"/>
+        </w:rPr>
+        <w:t>. The colors have a strictly increasing order. Here, green is smaller than red which is smaller than blue. I</w:t>
+      </w:r>
+      <w:r>
+        <w:rPr>
+          <w:lang w:val="en-US"/>
+        </w:rPr>
+        <w:t>n addition to</w:t>
+      </w:r>
+      <w:r>
+        <w:rPr>
+          <w:lang w:val="en-US"/>
+        </w:rPr>
+        <w:t xml:space="preserve"> that color, the nodes have</w:t>
+      </w:r>
+      <w:r>
+        <w:rPr>
+          <w:lang w:val="en-US"/>
+        </w:rPr>
+        <w:t xml:space="preserve"> a reference to the operation that is using it.</w:t>
+      </w:r>
+    </w:p>
+    <w:p>
+      <w:pPr>
+        <w:pStyle w:val="Heading2"/>
+        <w:rPr>
+          <w:lang w:val="en-US"/>
+        </w:rPr>
+      </w:pPr>
+      <w:r>
+        <w:rPr>
+          <w:lang w:val="en-US"/>
+        </w:rPr>
+        <w:t>Slide 13</w:t>
+      </w:r>
+    </w:p>
+    <w:p>
+      <w:pPr>
+        <w:rPr>
+          <w:lang w:val="en-US"/>
+        </w:rPr>
+      </w:pPr>
+      <w:r>
+        <w:rPr>
+          <w:lang w:val="en-US"/>
+        </w:rPr>
+        <w:t xml:space="preserve">Talking about operations, those have a state, a subject node which is the one it </w:t>
+      </w:r>
+      <w:r>
+        <w:rPr>
+          <w:lang w:val="en-US"/>
+        </w:rPr>
+        <w:t>must</w:t>
+      </w:r>
+      <w:r>
+        <w:rPr>
+          <w:lang w:val="en-US"/>
+        </w:rPr>
+        <w:t xml:space="preserve"> add or remove and a source node which is adjacent to it.</w:t>
+      </w:r>
+    </w:p>
+    <w:p>
+      <w:pPr>
+        <w:rPr>
+          <w:lang w:val="en-US"/>
+        </w:rPr>
+      </w:pPr>
+      <w:r>
+        <w:rPr>
+          <w:lang w:val="en-US"/>
+        </w:rPr>
+        <w:t>The Memento contains a copy of the nodes metadata before starting the operation. That way, we will be able to detect inconsistencies</w:t>
+      </w:r>
+      <w:r>
+        <w:rPr>
+          <w:lang w:val="en-US"/>
+        </w:rPr>
+        <w:t xml:space="preserve"> during the concurrent executions</w:t>
+      </w:r>
+      <w:r>
+        <w:rPr>
+          <w:lang w:val="en-US"/>
+        </w:rPr>
+        <w:t>.</w:t>
+      </w:r>
     </w:p>
     <w:p>
       <w:pPr>
@@ -364,100 +592,6 @@
           <w:lang w:val="en-US"/>
         </w:rPr>
         <w:lastRenderedPageBreak/>
-        <w:t xml:space="preserve">Slide 11 </w:t>
-      </w:r>
-    </w:p>
-    <w:p>
-      <w:pPr>
-        <w:rPr>
-          <w:lang w:val="en-US"/>
-        </w:rPr>
-      </w:pPr>
-      <w:r>
-        <w:rPr>
-          <w:lang w:val="en-US"/>
-        </w:rPr>
-        <w:t>This algorithm is called CAS-Chromo and is completely lock-free. As its name says, it uses Compare and Swap operations to make changes atomically.</w:t>
-      </w:r>
-    </w:p>
-    <w:p>
-      <w:pPr>
-        <w:pStyle w:val="Heading2"/>
-        <w:rPr>
-          <w:lang w:val="en-US"/>
-        </w:rPr>
-      </w:pPr>
-      <w:r>
-        <w:rPr>
-          <w:lang w:val="en-US"/>
-        </w:rPr>
-        <w:t>Slide 12</w:t>
-      </w:r>
-    </w:p>
-    <w:p>
-      <w:pPr>
-        <w:rPr>
-          <w:lang w:val="en-US"/>
-        </w:rPr>
-      </w:pPr>
-      <w:r>
-        <w:rPr>
-          <w:lang w:val="en-US"/>
-        </w:rPr>
-        <w:t>The idea is that each node of the list will have a color different to the one of its neighbors in addition to a reference to the operation that is using it.</w:t>
-      </w:r>
-    </w:p>
-    <w:p>
-      <w:pPr>
-        <w:pStyle w:val="Heading2"/>
-        <w:rPr>
-          <w:lang w:val="en-US"/>
-        </w:rPr>
-      </w:pPr>
-      <w:r>
-        <w:rPr>
-          <w:lang w:val="en-US"/>
-        </w:rPr>
-        <w:t>Slide 13</w:t>
-      </w:r>
-    </w:p>
-    <w:p>
-      <w:pPr>
-        <w:rPr>
-          <w:lang w:val="en-US"/>
-        </w:rPr>
-      </w:pPr>
-      <w:r>
-        <w:rPr>
-          <w:lang w:val="en-US"/>
-        </w:rPr>
-        <w:t>Talking about operations, those have a state, a subject node which is the one it has to add or remove and a source node which is adjacent to it.</w:t>
-      </w:r>
-    </w:p>
-    <w:p>
-      <w:pPr>
-        <w:rPr>
-          <w:lang w:val="en-US"/>
-        </w:rPr>
-      </w:pPr>
-      <w:r>
-        <w:rPr>
-          <w:lang w:val="en-US"/>
-        </w:rPr>
-        <w:t>The Memento contains a copy of the nodes metadata before starting the operation. That way, we will be able to detect inconsistencies.</w:t>
-      </w:r>
-    </w:p>
-    <w:p>
-      <w:pPr>
-        <w:pStyle w:val="Heading2"/>
-        <w:rPr>
-          <w:lang w:val="en-US"/>
-        </w:rPr>
-      </w:pPr>
-      <w:r>
-        <w:rPr>
-          <w:lang w:val="en-US"/>
-        </w:rPr>
         <w:t xml:space="preserve">Slide 14 </w:t>
       </w:r>
     </w:p>
@@ -548,112 +682,186 @@
           <w:lang w:val="en-US"/>
         </w:rPr>
       </w:pPr>
-      <w:r>
-        <w:rPr>
-          <w:lang w:val="en-US"/>
-        </w:rPr>
-        <w:t xml:space="preserve">Let's say the green operation first goes to the acquire phase. It acquires the red node as it does only need to </w:t>
-      </w:r>
+      <w:proofErr w:type="gramStart"/>
+      <w:r>
+        <w:rPr>
+          <w:lang w:val="en-US"/>
+        </w:rPr>
+        <w:t>Let's</w:t>
+      </w:r>
+      <w:proofErr w:type="gramEnd"/>
+      <w:r>
+        <w:rPr>
+          <w:lang w:val="en-US"/>
+        </w:rPr>
+        <w:t xml:space="preserve"> say the green operation first goes to the acquire phase.</w:t>
+      </w:r>
+      <w:r>
+        <w:rPr>
+          <w:lang w:val="en-US"/>
+        </w:rPr>
+        <w:t xml:space="preserve"> In CAS-Chromo, the increasing colors are used to determine to order of acquisition of the nodes. In this case, i</w:t>
+      </w:r>
+      <w:r>
+        <w:rPr>
+          <w:lang w:val="en-US"/>
+        </w:rPr>
+        <w:t xml:space="preserve">t </w:t>
+      </w:r>
+      <w:r>
+        <w:rPr>
+          <w:lang w:val="en-US"/>
+        </w:rPr>
+        <w:t xml:space="preserve">starts by acquiring </w:t>
+      </w:r>
+      <w:r>
+        <w:rPr>
+          <w:lang w:val="en-US"/>
+        </w:rPr>
+        <w:t>the red node</w:t>
+      </w:r>
+      <w:r>
+        <w:rPr>
+          <w:lang w:val="en-US"/>
+        </w:rPr>
+        <w:t xml:space="preserve"> and not the green one</w:t>
+      </w:r>
+      <w:r>
+        <w:rPr>
+          <w:lang w:val="en-US"/>
+        </w:rPr>
+        <w:t xml:space="preserve"> as it does only need to acquire</w:t>
+      </w:r>
+      <w:r>
+        <w:rPr>
+          <w:lang w:val="en-US"/>
+        </w:rPr>
+        <w:t xml:space="preserve"> and modify</w:t>
+      </w:r>
+      <w:r>
+        <w:rPr>
+          <w:lang w:val="en-US"/>
+        </w:rPr>
+        <w:t xml:space="preserve"> the two leftmost node</w:t>
+      </w:r>
+      <w:r>
+        <w:rPr>
+          <w:lang w:val="en-US"/>
+        </w:rPr>
+        <w:t>s</w:t>
+      </w:r>
+      <w:r>
+        <w:rPr>
+          <w:lang w:val="en-US"/>
+        </w:rPr>
+        <w:t xml:space="preserve"> to perform a push operation.</w:t>
+      </w:r>
+    </w:p>
+    <w:p>
+      <w:pPr>
+        <w:pStyle w:val="Heading2"/>
+        <w:rPr>
+          <w:lang w:val="en-US"/>
+        </w:rPr>
+      </w:pPr>
+      <w:r>
+        <w:rPr>
+          <w:lang w:val="en-US"/>
+        </w:rPr>
+        <w:t>Slides 18</w:t>
+      </w:r>
+    </w:p>
+    <w:p>
+      <w:pPr>
+        <w:rPr>
+          <w:lang w:val="en-US"/>
+        </w:rPr>
+      </w:pPr>
+      <w:r>
+        <w:rPr>
+          <w:lang w:val="en-US"/>
+        </w:rPr>
+        <w:t>Now, the orange process wants to acquire the 3 leftmost nodes. It gets the green first but cannot go further as the red one is already owned by the green process.</w:t>
+      </w:r>
+    </w:p>
+    <w:p>
+      <w:pPr>
+        <w:pStyle w:val="Heading2"/>
+        <w:rPr>
+          <w:lang w:val="en-US"/>
+        </w:rPr>
+      </w:pPr>
+      <w:r>
+        <w:rPr>
+          <w:lang w:val="en-US"/>
+        </w:rPr>
+        <w:t>Slide 19</w:t>
+      </w:r>
+    </w:p>
+    <w:p>
+      <w:pPr>
+        <w:rPr>
+          <w:lang w:val="en-US"/>
+        </w:rPr>
+      </w:pPr>
+      <w:r>
+        <w:rPr>
+          <w:lang w:val="en-US"/>
+        </w:rPr>
+        <w:t>Instead of waiting for it, CAS introduces the concept of helping. That way the orange process will help performing the push left</w:t>
+      </w:r>
+      <w:r>
+        <w:rPr>
+          <w:lang w:val="en-US"/>
+        </w:rPr>
+        <w:t xml:space="preserve"> and convert the hold and wait chain into a hold and help chain</w:t>
+      </w:r>
+      <w:r>
+        <w:rPr>
+          <w:lang w:val="en-US"/>
+        </w:rPr>
+        <w:t>.</w:t>
+      </w:r>
+    </w:p>
+    <w:p>
+      <w:pPr>
+        <w:pStyle w:val="Heading2"/>
+        <w:rPr>
+          <w:lang w:val="en-US"/>
+        </w:rPr>
+      </w:pPr>
+      <w:r>
+        <w:rPr>
+          <w:lang w:val="en-US"/>
+        </w:rPr>
+        <w:t>Slide 20</w:t>
+      </w:r>
+    </w:p>
+    <w:p>
+      <w:pPr>
+        <w:rPr>
+          <w:lang w:val="en-US"/>
+        </w:rPr>
+      </w:pPr>
+      <w:r>
+        <w:rPr>
+          <w:lang w:val="en-US"/>
+        </w:rPr>
+        <w:t>And the node acquisition can continue.</w:t>
+      </w:r>
+    </w:p>
+    <w:p>
+      <w:pPr>
+        <w:pStyle w:val="Heading2"/>
+        <w:rPr>
+          <w:lang w:val="en-US"/>
+        </w:rPr>
+      </w:pPr>
       <w:r>
         <w:rPr>
           <w:lang w:val="en-US"/>
         </w:rPr>
         <w:lastRenderedPageBreak/>
-        <w:t>acquire the two leftmost node to perform a push operation.</w:t>
-      </w:r>
-    </w:p>
-    <w:p>
-      <w:pPr>
-        <w:pStyle w:val="Heading2"/>
-        <w:rPr>
-          <w:lang w:val="en-US"/>
-        </w:rPr>
-      </w:pPr>
-      <w:r>
-        <w:rPr>
-          <w:lang w:val="en-US"/>
-        </w:rPr>
-        <w:t>Slides 18</w:t>
-      </w:r>
-    </w:p>
-    <w:p>
-      <w:pPr>
-        <w:rPr>
-          <w:lang w:val="en-US"/>
-        </w:rPr>
-      </w:pPr>
-      <w:r>
-        <w:rPr>
-          <w:lang w:val="en-US"/>
-        </w:rPr>
-        <w:t>Now, the orange process wants to acquire the 3 leftmost nodes. It gets the green first but cannot go further as the red one is already owned by the green process.</w:t>
-      </w:r>
-    </w:p>
-    <w:p>
-      <w:pPr>
-        <w:pStyle w:val="Heading2"/>
-        <w:rPr>
-          <w:lang w:val="en-US"/>
-        </w:rPr>
-      </w:pPr>
-      <w:r>
-        <w:rPr>
-          <w:lang w:val="en-US"/>
-        </w:rPr>
-        <w:t>Slide 19</w:t>
-      </w:r>
-    </w:p>
-    <w:p>
-      <w:pPr>
-        <w:rPr>
-          <w:lang w:val="en-US"/>
-        </w:rPr>
-      </w:pPr>
-      <w:r>
-        <w:rPr>
-          <w:lang w:val="en-US"/>
-        </w:rPr>
-        <w:t>Instead of waiting for it, CAS introduces the concept of helping. That way the orange process will help performing the push left.</w:t>
-      </w:r>
-    </w:p>
-    <w:p>
-      <w:pPr>
-        <w:pStyle w:val="Heading2"/>
-        <w:rPr>
-          <w:lang w:val="en-US"/>
-        </w:rPr>
-      </w:pPr>
-      <w:r>
-        <w:rPr>
-          <w:lang w:val="en-US"/>
-        </w:rPr>
-        <w:t>Slide 20</w:t>
-      </w:r>
-    </w:p>
-    <w:p>
-      <w:pPr>
-        <w:rPr>
-          <w:lang w:val="en-US"/>
-        </w:rPr>
-      </w:pPr>
-      <w:r>
-        <w:rPr>
-          <w:lang w:val="en-US"/>
-        </w:rPr>
-        <w:t>And the node acquisition can continue.</w:t>
-      </w:r>
-    </w:p>
-    <w:p>
-      <w:pPr>
-        <w:pStyle w:val="Heading2"/>
-        <w:rPr>
-          <w:lang w:val="en-US"/>
-        </w:rPr>
-      </w:pPr>
-      <w:r>
-        <w:rPr>
-          <w:lang w:val="en-US"/>
-        </w:rPr>
         <w:t>Slide 21</w:t>
       </w:r>
     </w:p>
@@ -801,169 +1009,169 @@
         <w:rPr>
           <w:lang w:val="en-US"/>
         </w:rPr>
+        <w:t>Slide 26</w:t>
+      </w:r>
+    </w:p>
+    <w:p>
+      <w:pPr>
+        <w:rPr>
+          <w:lang w:val="en-US"/>
+        </w:rPr>
+      </w:pPr>
+      <w:r>
+        <w:rPr>
+          <w:lang w:val="en-US"/>
+        </w:rPr>
+        <w:t>and ends in the final one.</w:t>
+      </w:r>
+    </w:p>
+    <w:p>
+      <w:pPr>
+        <w:pStyle w:val="Heading2"/>
+        <w:rPr>
+          <w:lang w:val="en-US"/>
+        </w:rPr>
+      </w:pPr>
+      <w:r>
+        <w:rPr>
+          <w:lang w:val="en-US"/>
+        </w:rPr>
+        <w:t>Slide 27</w:t>
+      </w:r>
+    </w:p>
+    <w:p>
+      <w:pPr>
+        <w:rPr>
+          <w:lang w:val="en-US"/>
+        </w:rPr>
+      </w:pPr>
+      <w:r>
+        <w:rPr>
+          <w:lang w:val="en-US"/>
+        </w:rPr>
+        <w:t>The pop left operation can now continue but thanks to its Memento, it detects that there have been changes in the list</w:t>
+      </w:r>
+    </w:p>
+    <w:p>
+      <w:pPr>
+        <w:pStyle w:val="Heading2"/>
+        <w:rPr>
+          <w:lang w:val="en-US"/>
+        </w:rPr>
+      </w:pPr>
+      <w:r>
+        <w:rPr>
+          <w:lang w:val="en-US"/>
+        </w:rPr>
+        <w:t>Slide 28</w:t>
+      </w:r>
+    </w:p>
+    <w:p>
+      <w:pPr>
+        <w:rPr>
+          <w:lang w:val="en-US"/>
+        </w:rPr>
+      </w:pPr>
+      <w:r>
+        <w:rPr>
+          <w:lang w:val="en-US"/>
+        </w:rPr>
+        <w:t>It successively moves to a release with contention</w:t>
+      </w:r>
+    </w:p>
+    <w:p>
+      <w:pPr>
+        <w:pStyle w:val="Heading2"/>
+        <w:rPr>
+          <w:lang w:val="en-US"/>
+        </w:rPr>
+      </w:pPr>
+      <w:r>
+        <w:rPr>
+          <w:lang w:val="en-US"/>
+        </w:rPr>
+        <w:t>Slide 29</w:t>
+      </w:r>
+    </w:p>
+    <w:p>
+      <w:pPr>
+        <w:rPr>
+          <w:lang w:val="en-US"/>
+        </w:rPr>
+      </w:pPr>
+      <w:r>
+        <w:rPr>
+          <w:lang w:val="en-US"/>
+        </w:rPr>
+        <w:t>And a final with contention state</w:t>
+      </w:r>
+    </w:p>
+    <w:p>
+      <w:pPr>
+        <w:pStyle w:val="Heading2"/>
+        <w:rPr>
+          <w:lang w:val="en-US"/>
+        </w:rPr>
+      </w:pPr>
+      <w:r>
+        <w:rPr>
+          <w:lang w:val="en-US"/>
+        </w:rPr>
+        <w:t>Slide 30</w:t>
+      </w:r>
+    </w:p>
+    <w:p>
+      <w:pPr>
+        <w:rPr>
+          <w:lang w:val="en-US"/>
+        </w:rPr>
+      </w:pPr>
+      <w:r>
+        <w:rPr>
+          <w:lang w:val="en-US"/>
+        </w:rPr>
+        <w:t>Before going back to the initial state</w:t>
+      </w:r>
+    </w:p>
+    <w:p>
+      <w:pPr>
+        <w:pStyle w:val="Heading2"/>
+        <w:rPr>
+          <w:lang w:val="en-US"/>
+        </w:rPr>
+      </w:pPr>
+      <w:r>
+        <w:rPr>
+          <w:lang w:val="en-US"/>
+        </w:rPr>
+        <w:t>Slide 31</w:t>
+      </w:r>
+    </w:p>
+    <w:p>
+      <w:pPr>
+        <w:rPr>
+          <w:lang w:val="en-US"/>
+        </w:rPr>
+      </w:pPr>
+      <w:r>
+        <w:rPr>
+          <w:lang w:val="en-US"/>
+        </w:rPr>
+        <w:t>It can then acquire the nodes without any trouble</w:t>
+      </w:r>
+    </w:p>
+    <w:p>
+      <w:pPr>
+        <w:pStyle w:val="Heading2"/>
+        <w:rPr>
+          <w:lang w:val="en-US"/>
+        </w:rPr>
+      </w:pPr>
+      <w:r>
+        <w:rPr>
+          <w:lang w:val="en-US"/>
+        </w:rPr>
         <w:lastRenderedPageBreak/>
-        <w:t>Slide 26</w:t>
-      </w:r>
-    </w:p>
-    <w:p>
-      <w:pPr>
-        <w:rPr>
-          <w:lang w:val="en-US"/>
-        </w:rPr>
-      </w:pPr>
-      <w:r>
-        <w:rPr>
-          <w:lang w:val="en-US"/>
-        </w:rPr>
-        <w:t>and ends in the final one.</w:t>
-      </w:r>
-    </w:p>
-    <w:p>
-      <w:pPr>
-        <w:pStyle w:val="Heading2"/>
-        <w:rPr>
-          <w:lang w:val="en-US"/>
-        </w:rPr>
-      </w:pPr>
-      <w:r>
-        <w:rPr>
-          <w:lang w:val="en-US"/>
-        </w:rPr>
-        <w:t>Slide 27</w:t>
-      </w:r>
-    </w:p>
-    <w:p>
-      <w:pPr>
-        <w:rPr>
-          <w:lang w:val="en-US"/>
-        </w:rPr>
-      </w:pPr>
-      <w:r>
-        <w:rPr>
-          <w:lang w:val="en-US"/>
-        </w:rPr>
-        <w:t>The pop left operation can now continue but thanks to its Memento, it detects that there have been changes in the list</w:t>
-      </w:r>
-    </w:p>
-    <w:p>
-      <w:pPr>
-        <w:pStyle w:val="Heading2"/>
-        <w:rPr>
-          <w:lang w:val="en-US"/>
-        </w:rPr>
-      </w:pPr>
-      <w:r>
-        <w:rPr>
-          <w:lang w:val="en-US"/>
-        </w:rPr>
-        <w:t>Slide 28</w:t>
-      </w:r>
-    </w:p>
-    <w:p>
-      <w:pPr>
-        <w:rPr>
-          <w:lang w:val="en-US"/>
-        </w:rPr>
-      </w:pPr>
-      <w:r>
-        <w:rPr>
-          <w:lang w:val="en-US"/>
-        </w:rPr>
-        <w:t>It successively moves to a release with contention</w:t>
-      </w:r>
-    </w:p>
-    <w:p>
-      <w:pPr>
-        <w:pStyle w:val="Heading2"/>
-        <w:rPr>
-          <w:lang w:val="en-US"/>
-        </w:rPr>
-      </w:pPr>
-      <w:r>
-        <w:rPr>
-          <w:lang w:val="en-US"/>
-        </w:rPr>
-        <w:t>Slide 29</w:t>
-      </w:r>
-    </w:p>
-    <w:p>
-      <w:pPr>
-        <w:rPr>
-          <w:lang w:val="en-US"/>
-        </w:rPr>
-      </w:pPr>
-      <w:r>
-        <w:rPr>
-          <w:lang w:val="en-US"/>
-        </w:rPr>
-        <w:t>And a final with contention state</w:t>
-      </w:r>
-    </w:p>
-    <w:p>
-      <w:pPr>
-        <w:pStyle w:val="Heading2"/>
-        <w:rPr>
-          <w:lang w:val="en-US"/>
-        </w:rPr>
-      </w:pPr>
-      <w:r>
-        <w:rPr>
-          <w:lang w:val="en-US"/>
-        </w:rPr>
-        <w:t>Slide 30</w:t>
-      </w:r>
-    </w:p>
-    <w:p>
-      <w:pPr>
-        <w:rPr>
-          <w:lang w:val="en-US"/>
-        </w:rPr>
-      </w:pPr>
-      <w:r>
-        <w:rPr>
-          <w:lang w:val="en-US"/>
-        </w:rPr>
-        <w:t>Before going back to the initial state</w:t>
-      </w:r>
-    </w:p>
-    <w:p>
-      <w:pPr>
-        <w:pStyle w:val="Heading2"/>
-        <w:rPr>
-          <w:lang w:val="en-US"/>
-        </w:rPr>
-      </w:pPr>
-      <w:r>
-        <w:rPr>
-          <w:lang w:val="en-US"/>
-        </w:rPr>
-        <w:t>Slide 31</w:t>
-      </w:r>
-    </w:p>
-    <w:p>
-      <w:pPr>
-        <w:rPr>
-          <w:lang w:val="en-US"/>
-        </w:rPr>
-      </w:pPr>
-      <w:r>
-        <w:rPr>
-          <w:lang w:val="en-US"/>
-        </w:rPr>
-        <w:t>It can then acquire the nodes without any trouble</w:t>
-      </w:r>
-    </w:p>
-    <w:p>
-      <w:pPr>
-        <w:pStyle w:val="Heading2"/>
-        <w:rPr>
-          <w:lang w:val="en-US"/>
-        </w:rPr>
-      </w:pPr>
-      <w:r>
-        <w:rPr>
-          <w:lang w:val="en-US"/>
-        </w:rPr>
         <w:t>Slide 32</w:t>
       </w:r>
     </w:p>
@@ -1099,7 +1307,6 @@
         <w:rPr>
           <w:lang w:val="en-US"/>
         </w:rPr>
-        <w:lastRenderedPageBreak/>
         <w:t>Slide 37</w:t>
       </w:r>
     </w:p>

</xml_diff>

<commit_message>
Added helping animation + refined some sentences
</commit_message>
<xml_diff>
--- a/script.docx
+++ b/script.docx
@@ -116,14 +116,7 @@
           <w:color w:val="FF0000"/>
           <w:lang w:val="en-US"/>
         </w:rPr>
-        <w:t xml:space="preserve"> </w:t>
-      </w:r>
-      <w:r>
-        <w:rPr>
-          <w:color w:val="FF0000"/>
-          <w:lang w:val="en-US"/>
-        </w:rPr>
-        <w:t>(click)</w:t>
+        <w:t xml:space="preserve"> (click)</w:t>
       </w:r>
       <w:r>
         <w:rPr>
@@ -682,19 +675,11 @@
           <w:lang w:val="en-US"/>
         </w:rPr>
       </w:pPr>
-      <w:proofErr w:type="gramStart"/>
-      <w:r>
-        <w:rPr>
-          <w:lang w:val="en-US"/>
-        </w:rPr>
-        <w:t>Let's</w:t>
-      </w:r>
-      <w:proofErr w:type="gramEnd"/>
-      <w:r>
-        <w:rPr>
-          <w:lang w:val="en-US"/>
-        </w:rPr>
-        <w:t xml:space="preserve"> say the green operation first goes to the acquire phase.</w:t>
+      <w:r>
+        <w:rPr>
+          <w:lang w:val="en-US"/>
+        </w:rPr>
+        <w:t>Let's say the green operation first goes to the acquire phase.</w:t>
       </w:r>
       <w:r>
         <w:rPr>
@@ -781,7 +766,13 @@
         <w:rPr>
           <w:lang w:val="en-US"/>
         </w:rPr>
-        <w:t>Now, the orange process wants to acquire the 3 leftmost nodes. It gets the green first but cannot go further as the red one is already owned by the green process.</w:t>
+        <w:t>Let’s now say the orange process proceeds to the acquire phase and</w:t>
+      </w:r>
+      <w:r>
+        <w:rPr>
+          <w:lang w:val="en-US"/>
+        </w:rPr>
+        <w:t xml:space="preserve"> wants to acquire the 3 leftmost nodes. It gets the green first but cannot go further as the red one is already owned by the green process.</w:t>
       </w:r>
     </w:p>
     <w:p>
@@ -808,7 +799,19 @@
         <w:rPr>
           <w:lang w:val="en-US"/>
         </w:rPr>
-        <w:t>Instead of waiting for it, CAS introduces the concept of helping. That way the orange process will help performing the push left</w:t>
+        <w:t>Instead of waiting for it, CAS</w:t>
+      </w:r>
+      <w:r>
+        <w:rPr>
+          <w:lang w:val="en-US"/>
+        </w:rPr>
+        <w:t>-Chromo</w:t>
+      </w:r>
+      <w:r>
+        <w:rPr>
+          <w:lang w:val="en-US"/>
+        </w:rPr>
+        <w:t xml:space="preserve"> introduces the concept of helping. That way the orange process will help performing the push left</w:t>
       </w:r>
       <w:r>
         <w:rPr>
@@ -997,6 +1000,12 @@
         </w:rPr>
         <w:t>The operation continues to the release phase</w:t>
       </w:r>
+      <w:r>
+        <w:rPr>
+          <w:lang w:val="en-US"/>
+        </w:rPr>
+        <w:t xml:space="preserve"> where it releases the nodes</w:t>
+      </w:r>
     </w:p>
     <w:p>
       <w:pPr>
@@ -1144,6 +1153,7 @@
         <w:rPr>
           <w:lang w:val="en-US"/>
         </w:rPr>
+        <w:lastRenderedPageBreak/>
         <w:t>Slide 31</w:t>
       </w:r>
     </w:p>
@@ -1171,7 +1181,6 @@
         <w:rPr>
           <w:lang w:val="en-US"/>
         </w:rPr>
-        <w:lastRenderedPageBreak/>
         <w:t>Slide 32</w:t>
       </w:r>
     </w:p>

</xml_diff>

<commit_message>
Updated script for helping
</commit_message>
<xml_diff>
--- a/script.docx
+++ b/script.docx
@@ -811,7 +811,19 @@
         <w:rPr>
           <w:lang w:val="en-US"/>
         </w:rPr>
-        <w:t xml:space="preserve"> introduces the concept of helping. That way the orange process will help performing the push left</w:t>
+        <w:t xml:space="preserve"> introduces the concept of helping. That way the orange process will help performing </w:t>
+      </w:r>
+      <w:r>
+        <w:rPr>
+          <w:lang w:val="en-US"/>
+        </w:rPr>
+        <w:t xml:space="preserve">the steps of </w:t>
+      </w:r>
+      <w:r>
+        <w:rPr>
+          <w:lang w:val="en-US"/>
+        </w:rPr>
+        <w:t>the push left</w:t>
       </w:r>
       <w:r>
         <w:rPr>
@@ -823,20 +835,21 @@
         <w:rPr>
           <w:lang w:val="en-US"/>
         </w:rPr>
-        <w:t>.</w:t>
-      </w:r>
-    </w:p>
-    <w:p>
-      <w:pPr>
-        <w:pStyle w:val="Heading2"/>
-        <w:rPr>
-          <w:lang w:val="en-US"/>
-        </w:rPr>
-      </w:pPr>
-      <w:r>
-        <w:rPr>
-          <w:lang w:val="en-US"/>
-        </w:rPr>
+        <w:t xml:space="preserve"> as multiple processes now perform the atomic operations of the push left.</w:t>
+      </w:r>
+    </w:p>
+    <w:p>
+      <w:pPr>
+        <w:pStyle w:val="Heading2"/>
+        <w:rPr>
+          <w:lang w:val="en-US"/>
+        </w:rPr>
+      </w:pPr>
+      <w:r>
+        <w:rPr>
+          <w:lang w:val="en-US"/>
+        </w:rPr>
+        <w:lastRenderedPageBreak/>
         <w:t>Slide 20</w:t>
       </w:r>
     </w:p>
@@ -864,268 +877,268 @@
         <w:rPr>
           <w:lang w:val="en-US"/>
         </w:rPr>
+        <w:t>Slide 21</w:t>
+      </w:r>
+    </w:p>
+    <w:p>
+      <w:pPr>
+        <w:rPr>
+          <w:lang w:val="en-US"/>
+        </w:rPr>
+      </w:pPr>
+      <w:r>
+        <w:rPr>
+          <w:lang w:val="en-US"/>
+        </w:rPr>
+        <w:t>As all the needed nodes have been acquired, we can move the push operation to its apply phase where it will point to its neighbors</w:t>
+      </w:r>
+    </w:p>
+    <w:p>
+      <w:pPr>
+        <w:pStyle w:val="Heading2"/>
+        <w:rPr>
+          <w:lang w:val="en-US"/>
+        </w:rPr>
+      </w:pPr>
+      <w:r>
+        <w:rPr>
+          <w:lang w:val="en-US"/>
+        </w:rPr>
+        <w:t>Slide 22</w:t>
+      </w:r>
+    </w:p>
+    <w:p>
+      <w:pPr>
+        <w:rPr>
+          <w:lang w:val="en-US"/>
+        </w:rPr>
+      </w:pPr>
+      <w:r>
+        <w:rPr>
+          <w:lang w:val="en-US"/>
+        </w:rPr>
+        <w:t xml:space="preserve">Get a legal color which is different from the </w:t>
+      </w:r>
+      <w:r>
+        <w:rPr>
+          <w:lang w:val="en-US"/>
+        </w:rPr>
+        <w:t xml:space="preserve">one of </w:t>
+      </w:r>
+      <w:r>
+        <w:rPr>
+          <w:lang w:val="en-US"/>
+        </w:rPr>
+        <w:t>its neighbors</w:t>
+      </w:r>
+    </w:p>
+    <w:p>
+      <w:pPr>
+        <w:pStyle w:val="Heading2"/>
+        <w:rPr>
+          <w:lang w:val="en-US"/>
+        </w:rPr>
+      </w:pPr>
+      <w:r>
+        <w:rPr>
+          <w:lang w:val="en-US"/>
+        </w:rPr>
+        <w:t>Slide 23</w:t>
+      </w:r>
+    </w:p>
+    <w:p>
+      <w:pPr>
+        <w:rPr>
+          <w:lang w:val="en-US"/>
+        </w:rPr>
+      </w:pPr>
+      <w:r>
+        <w:rPr>
+          <w:lang w:val="en-US"/>
+        </w:rPr>
+        <w:t>And be pointed by its right</w:t>
+      </w:r>
+    </w:p>
+    <w:p>
+      <w:pPr>
+        <w:pStyle w:val="Heading2"/>
+        <w:rPr>
+          <w:lang w:val="en-US"/>
+        </w:rPr>
+      </w:pPr>
+      <w:r>
+        <w:rPr>
+          <w:lang w:val="en-US"/>
+        </w:rPr>
+        <w:t>Slide 24</w:t>
+      </w:r>
+    </w:p>
+    <w:p>
+      <w:pPr>
+        <w:rPr>
+          <w:lang w:val="en-US"/>
+        </w:rPr>
+      </w:pPr>
+      <w:r>
+        <w:rPr>
+          <w:lang w:val="en-US"/>
+        </w:rPr>
+        <w:t>And left neighbor.</w:t>
+      </w:r>
+    </w:p>
+    <w:p>
+      <w:pPr>
+        <w:pStyle w:val="Heading2"/>
+        <w:rPr>
+          <w:lang w:val="en-US"/>
+        </w:rPr>
+      </w:pPr>
+      <w:r>
+        <w:rPr>
+          <w:lang w:val="en-US"/>
+        </w:rPr>
+        <w:t xml:space="preserve">Slide 25 </w:t>
+      </w:r>
+    </w:p>
+    <w:p>
+      <w:pPr>
+        <w:rPr>
+          <w:lang w:val="en-US"/>
+        </w:rPr>
+      </w:pPr>
+      <w:r>
+        <w:rPr>
+          <w:lang w:val="en-US"/>
+        </w:rPr>
+        <w:t>The operation continues to the release phase</w:t>
+      </w:r>
+      <w:r>
+        <w:rPr>
+          <w:lang w:val="en-US"/>
+        </w:rPr>
+        <w:t xml:space="preserve"> where it releases the nodes</w:t>
+      </w:r>
+    </w:p>
+    <w:p>
+      <w:pPr>
+        <w:pStyle w:val="Heading2"/>
+        <w:rPr>
+          <w:lang w:val="en-US"/>
+        </w:rPr>
+      </w:pPr>
+      <w:r>
+        <w:rPr>
+          <w:lang w:val="en-US"/>
+        </w:rPr>
+        <w:t>Slide 26</w:t>
+      </w:r>
+    </w:p>
+    <w:p>
+      <w:pPr>
+        <w:rPr>
+          <w:lang w:val="en-US"/>
+        </w:rPr>
+      </w:pPr>
+      <w:r>
+        <w:rPr>
+          <w:lang w:val="en-US"/>
+        </w:rPr>
+        <w:t>and ends in the final one.</w:t>
+      </w:r>
+    </w:p>
+    <w:p>
+      <w:pPr>
+        <w:pStyle w:val="Heading2"/>
+        <w:rPr>
+          <w:lang w:val="en-US"/>
+        </w:rPr>
+      </w:pPr>
+      <w:r>
+        <w:rPr>
+          <w:lang w:val="en-US"/>
+        </w:rPr>
+        <w:t>Slide 27</w:t>
+      </w:r>
+    </w:p>
+    <w:p>
+      <w:pPr>
+        <w:rPr>
+          <w:lang w:val="en-US"/>
+        </w:rPr>
+      </w:pPr>
+      <w:r>
+        <w:rPr>
+          <w:lang w:val="en-US"/>
+        </w:rPr>
+        <w:t>The pop left operation can now continue but thanks to its Memento, it detects that there have been changes in the list</w:t>
+      </w:r>
+    </w:p>
+    <w:p>
+      <w:pPr>
+        <w:pStyle w:val="Heading2"/>
+        <w:rPr>
+          <w:lang w:val="en-US"/>
+        </w:rPr>
+      </w:pPr>
+      <w:r>
+        <w:rPr>
+          <w:lang w:val="en-US"/>
+        </w:rPr>
+        <w:t>Slide 28</w:t>
+      </w:r>
+    </w:p>
+    <w:p>
+      <w:pPr>
+        <w:rPr>
+          <w:lang w:val="en-US"/>
+        </w:rPr>
+      </w:pPr>
+      <w:r>
+        <w:rPr>
+          <w:lang w:val="en-US"/>
+        </w:rPr>
+        <w:t>It successively moves to a release with contention</w:t>
+      </w:r>
+    </w:p>
+    <w:p>
+      <w:pPr>
+        <w:pStyle w:val="Heading2"/>
+        <w:rPr>
+          <w:lang w:val="en-US"/>
+        </w:rPr>
+      </w:pPr>
+      <w:r>
+        <w:rPr>
+          <w:lang w:val="en-US"/>
+        </w:rPr>
+        <w:t>Slide 29</w:t>
+      </w:r>
+    </w:p>
+    <w:p>
+      <w:pPr>
+        <w:rPr>
+          <w:lang w:val="en-US"/>
+        </w:rPr>
+      </w:pPr>
+      <w:r>
+        <w:rPr>
+          <w:lang w:val="en-US"/>
+        </w:rPr>
+        <w:t>And a final with contention state</w:t>
+      </w:r>
+    </w:p>
+    <w:p>
+      <w:pPr>
+        <w:pStyle w:val="Heading2"/>
+        <w:rPr>
+          <w:lang w:val="en-US"/>
+        </w:rPr>
+      </w:pPr>
+      <w:r>
+        <w:rPr>
+          <w:lang w:val="en-US"/>
+        </w:rPr>
         <w:lastRenderedPageBreak/>
-        <w:t>Slide 21</w:t>
-      </w:r>
-    </w:p>
-    <w:p>
-      <w:pPr>
-        <w:rPr>
-          <w:lang w:val="en-US"/>
-        </w:rPr>
-      </w:pPr>
-      <w:r>
-        <w:rPr>
-          <w:lang w:val="en-US"/>
-        </w:rPr>
-        <w:t>As all the needed nodes have been acquired, we can move the push operation to its apply phase where it will point to its neighbors</w:t>
-      </w:r>
-    </w:p>
-    <w:p>
-      <w:pPr>
-        <w:pStyle w:val="Heading2"/>
-        <w:rPr>
-          <w:lang w:val="en-US"/>
-        </w:rPr>
-      </w:pPr>
-      <w:r>
-        <w:rPr>
-          <w:lang w:val="en-US"/>
-        </w:rPr>
-        <w:t>Slide 22</w:t>
-      </w:r>
-    </w:p>
-    <w:p>
-      <w:pPr>
-        <w:rPr>
-          <w:lang w:val="en-US"/>
-        </w:rPr>
-      </w:pPr>
-      <w:r>
-        <w:rPr>
-          <w:lang w:val="en-US"/>
-        </w:rPr>
-        <w:t xml:space="preserve">Get a legal color which is different from the </w:t>
-      </w:r>
-      <w:r>
-        <w:rPr>
-          <w:lang w:val="en-US"/>
-        </w:rPr>
-        <w:t xml:space="preserve">one of </w:t>
-      </w:r>
-      <w:r>
-        <w:rPr>
-          <w:lang w:val="en-US"/>
-        </w:rPr>
-        <w:t>its neighbors</w:t>
-      </w:r>
-    </w:p>
-    <w:p>
-      <w:pPr>
-        <w:pStyle w:val="Heading2"/>
-        <w:rPr>
-          <w:lang w:val="en-US"/>
-        </w:rPr>
-      </w:pPr>
-      <w:r>
-        <w:rPr>
-          <w:lang w:val="en-US"/>
-        </w:rPr>
-        <w:t>Slide 23</w:t>
-      </w:r>
-    </w:p>
-    <w:p>
-      <w:pPr>
-        <w:rPr>
-          <w:lang w:val="en-US"/>
-        </w:rPr>
-      </w:pPr>
-      <w:r>
-        <w:rPr>
-          <w:lang w:val="en-US"/>
-        </w:rPr>
-        <w:t>And be pointed by its right</w:t>
-      </w:r>
-    </w:p>
-    <w:p>
-      <w:pPr>
-        <w:pStyle w:val="Heading2"/>
-        <w:rPr>
-          <w:lang w:val="en-US"/>
-        </w:rPr>
-      </w:pPr>
-      <w:r>
-        <w:rPr>
-          <w:lang w:val="en-US"/>
-        </w:rPr>
-        <w:t>Slide 24</w:t>
-      </w:r>
-    </w:p>
-    <w:p>
-      <w:pPr>
-        <w:rPr>
-          <w:lang w:val="en-US"/>
-        </w:rPr>
-      </w:pPr>
-      <w:r>
-        <w:rPr>
-          <w:lang w:val="en-US"/>
-        </w:rPr>
-        <w:t>And left neighbor.</w:t>
-      </w:r>
-    </w:p>
-    <w:p>
-      <w:pPr>
-        <w:pStyle w:val="Heading2"/>
-        <w:rPr>
-          <w:lang w:val="en-US"/>
-        </w:rPr>
-      </w:pPr>
-      <w:r>
-        <w:rPr>
-          <w:lang w:val="en-US"/>
-        </w:rPr>
-        <w:t xml:space="preserve">Slide 25 </w:t>
-      </w:r>
-    </w:p>
-    <w:p>
-      <w:pPr>
-        <w:rPr>
-          <w:lang w:val="en-US"/>
-        </w:rPr>
-      </w:pPr>
-      <w:r>
-        <w:rPr>
-          <w:lang w:val="en-US"/>
-        </w:rPr>
-        <w:t>The operation continues to the release phase</w:t>
-      </w:r>
-      <w:r>
-        <w:rPr>
-          <w:lang w:val="en-US"/>
-        </w:rPr>
-        <w:t xml:space="preserve"> where it releases the nodes</w:t>
-      </w:r>
-    </w:p>
-    <w:p>
-      <w:pPr>
-        <w:pStyle w:val="Heading2"/>
-        <w:rPr>
-          <w:lang w:val="en-US"/>
-        </w:rPr>
-      </w:pPr>
-      <w:r>
-        <w:rPr>
-          <w:lang w:val="en-US"/>
-        </w:rPr>
-        <w:t>Slide 26</w:t>
-      </w:r>
-    </w:p>
-    <w:p>
-      <w:pPr>
-        <w:rPr>
-          <w:lang w:val="en-US"/>
-        </w:rPr>
-      </w:pPr>
-      <w:r>
-        <w:rPr>
-          <w:lang w:val="en-US"/>
-        </w:rPr>
-        <w:t>and ends in the final one.</w:t>
-      </w:r>
-    </w:p>
-    <w:p>
-      <w:pPr>
-        <w:pStyle w:val="Heading2"/>
-        <w:rPr>
-          <w:lang w:val="en-US"/>
-        </w:rPr>
-      </w:pPr>
-      <w:r>
-        <w:rPr>
-          <w:lang w:val="en-US"/>
-        </w:rPr>
-        <w:t>Slide 27</w:t>
-      </w:r>
-    </w:p>
-    <w:p>
-      <w:pPr>
-        <w:rPr>
-          <w:lang w:val="en-US"/>
-        </w:rPr>
-      </w:pPr>
-      <w:r>
-        <w:rPr>
-          <w:lang w:val="en-US"/>
-        </w:rPr>
-        <w:t>The pop left operation can now continue but thanks to its Memento, it detects that there have been changes in the list</w:t>
-      </w:r>
-    </w:p>
-    <w:p>
-      <w:pPr>
-        <w:pStyle w:val="Heading2"/>
-        <w:rPr>
-          <w:lang w:val="en-US"/>
-        </w:rPr>
-      </w:pPr>
-      <w:r>
-        <w:rPr>
-          <w:lang w:val="en-US"/>
-        </w:rPr>
-        <w:t>Slide 28</w:t>
-      </w:r>
-    </w:p>
-    <w:p>
-      <w:pPr>
-        <w:rPr>
-          <w:lang w:val="en-US"/>
-        </w:rPr>
-      </w:pPr>
-      <w:r>
-        <w:rPr>
-          <w:lang w:val="en-US"/>
-        </w:rPr>
-        <w:t>It successively moves to a release with contention</w:t>
-      </w:r>
-    </w:p>
-    <w:p>
-      <w:pPr>
-        <w:pStyle w:val="Heading2"/>
-        <w:rPr>
-          <w:lang w:val="en-US"/>
-        </w:rPr>
-      </w:pPr>
-      <w:r>
-        <w:rPr>
-          <w:lang w:val="en-US"/>
-        </w:rPr>
-        <w:t>Slide 29</w:t>
-      </w:r>
-    </w:p>
-    <w:p>
-      <w:pPr>
-        <w:rPr>
-          <w:lang w:val="en-US"/>
-        </w:rPr>
-      </w:pPr>
-      <w:r>
-        <w:rPr>
-          <w:lang w:val="en-US"/>
-        </w:rPr>
-        <w:t>And a final with contention state</w:t>
-      </w:r>
-    </w:p>
-    <w:p>
-      <w:pPr>
-        <w:pStyle w:val="Heading2"/>
-        <w:rPr>
-          <w:lang w:val="en-US"/>
-        </w:rPr>
-      </w:pPr>
-      <w:r>
-        <w:rPr>
-          <w:lang w:val="en-US"/>
-        </w:rPr>
         <w:t>Slide 30</w:t>
       </w:r>
     </w:p>
@@ -1153,264 +1166,264 @@
         <w:rPr>
           <w:lang w:val="en-US"/>
         </w:rPr>
+        <w:t>Slide 31</w:t>
+      </w:r>
+    </w:p>
+    <w:p>
+      <w:pPr>
+        <w:rPr>
+          <w:lang w:val="en-US"/>
+        </w:rPr>
+      </w:pPr>
+      <w:r>
+        <w:rPr>
+          <w:lang w:val="en-US"/>
+        </w:rPr>
+        <w:t>It can then acquire the nodes without any trouble</w:t>
+      </w:r>
+    </w:p>
+    <w:p>
+      <w:pPr>
+        <w:pStyle w:val="Heading2"/>
+        <w:rPr>
+          <w:lang w:val="en-US"/>
+        </w:rPr>
+      </w:pPr>
+      <w:r>
+        <w:rPr>
+          <w:lang w:val="en-US"/>
+        </w:rPr>
+        <w:t>Slide 32</w:t>
+      </w:r>
+    </w:p>
+    <w:p>
+      <w:pPr>
+        <w:rPr>
+          <w:lang w:val="en-US"/>
+        </w:rPr>
+      </w:pPr>
+      <w:r>
+        <w:rPr>
+          <w:lang w:val="en-US"/>
+        </w:rPr>
+        <w:t>Start applying changes by first</w:t>
+      </w:r>
+    </w:p>
+    <w:p>
+      <w:pPr>
+        <w:pStyle w:val="Heading2"/>
+        <w:rPr>
+          <w:lang w:val="en-US"/>
+        </w:rPr>
+      </w:pPr>
+      <w:r>
+        <w:rPr>
+          <w:lang w:val="en-US"/>
+        </w:rPr>
+        <w:t>Slide 33</w:t>
+      </w:r>
+    </w:p>
+    <w:p>
+      <w:pPr>
+        <w:rPr>
+          <w:lang w:val="en-US"/>
+        </w:rPr>
+      </w:pPr>
+      <w:r>
+        <w:rPr>
+          <w:lang w:val="en-US"/>
+        </w:rPr>
+        <w:t>decoloring the right node to make sur the changes will maintain a legal coloring</w:t>
+      </w:r>
+    </w:p>
+    <w:p>
+      <w:pPr>
+        <w:pStyle w:val="Heading2"/>
+        <w:rPr>
+          <w:lang w:val="en-US"/>
+        </w:rPr>
+      </w:pPr>
+      <w:r>
+        <w:rPr>
+          <w:lang w:val="en-US"/>
+        </w:rPr>
+        <w:t>Slide 34</w:t>
+      </w:r>
+    </w:p>
+    <w:p>
+      <w:pPr>
+        <w:rPr>
+          <w:lang w:val="en-US"/>
+        </w:rPr>
+      </w:pPr>
+      <w:r>
+        <w:rPr>
+          <w:lang w:val="en-US"/>
+        </w:rPr>
+        <w:t>changing the next</w:t>
+      </w:r>
+    </w:p>
+    <w:p>
+      <w:pPr>
+        <w:pStyle w:val="Heading2"/>
+        <w:rPr>
+          <w:lang w:val="en-US"/>
+        </w:rPr>
+      </w:pPr>
+      <w:r>
+        <w:rPr>
+          <w:lang w:val="en-US"/>
+        </w:rPr>
+        <w:t>Slide 35</w:t>
+      </w:r>
+    </w:p>
+    <w:p>
+      <w:pPr>
+        <w:rPr>
+          <w:lang w:val="en-US"/>
+        </w:rPr>
+      </w:pPr>
+      <w:r>
+        <w:rPr>
+          <w:lang w:val="en-US"/>
+        </w:rPr>
+        <w:t>and previous references</w:t>
+      </w:r>
+    </w:p>
+    <w:p>
+      <w:pPr>
+        <w:pStyle w:val="Heading2"/>
+        <w:rPr>
+          <w:lang w:val="en-US"/>
+        </w:rPr>
+      </w:pPr>
+      <w:r>
+        <w:rPr>
+          <w:lang w:val="en-US"/>
+        </w:rPr>
+        <w:t>Slide 36</w:t>
+      </w:r>
+    </w:p>
+    <w:p>
+      <w:pPr>
+        <w:rPr>
+          <w:lang w:val="en-US"/>
+        </w:rPr>
+      </w:pPr>
+      <w:r>
+        <w:rPr>
+          <w:lang w:val="en-US"/>
+        </w:rPr>
+        <w:t>and finally getting the node</w:t>
+      </w:r>
+    </w:p>
+    <w:p>
+      <w:pPr>
+        <w:pStyle w:val="Heading2"/>
+        <w:rPr>
+          <w:lang w:val="en-US"/>
+        </w:rPr>
+      </w:pPr>
+      <w:r>
+        <w:rPr>
+          <w:lang w:val="en-US"/>
+        </w:rPr>
+        <w:t>Slide 37</w:t>
+      </w:r>
+    </w:p>
+    <w:p>
+      <w:pPr>
+        <w:rPr>
+          <w:lang w:val="en-US"/>
+        </w:rPr>
+      </w:pPr>
+      <w:r>
+        <w:rPr>
+          <w:lang w:val="en-US"/>
+        </w:rPr>
+        <w:t>before re-applying a legal color to the node 1 and moving to the release phase.</w:t>
+      </w:r>
+    </w:p>
+    <w:p>
+      <w:pPr>
+        <w:pStyle w:val="Heading2"/>
+        <w:rPr>
+          <w:lang w:val="en-US"/>
+        </w:rPr>
+      </w:pPr>
+      <w:r>
+        <w:rPr>
+          <w:lang w:val="en-US"/>
+        </w:rPr>
+        <w:t>Slide 38</w:t>
+      </w:r>
+    </w:p>
+    <w:p>
+      <w:pPr>
+        <w:rPr>
+          <w:lang w:val="en-US"/>
+        </w:rPr>
+      </w:pPr>
+      <w:r>
+        <w:rPr>
+          <w:lang w:val="en-US"/>
+        </w:rPr>
+        <w:t>after releasing the nodes, the operation is complete and moves to the final phase</w:t>
+      </w:r>
+    </w:p>
+    <w:p>
+      <w:pPr>
+        <w:pStyle w:val="Heading2"/>
+        <w:rPr>
+          <w:lang w:val="en-US"/>
+        </w:rPr>
+      </w:pPr>
+      <w:r>
+        <w:rPr>
+          <w:lang w:val="en-US"/>
+        </w:rPr>
+        <w:t>Slide 39</w:t>
+      </w:r>
+    </w:p>
+    <w:p>
+      <w:pPr>
+        <w:rPr>
+          <w:lang w:val="en-US"/>
+        </w:rPr>
+      </w:pPr>
+      <w:r>
+        <w:rPr>
+          <w:lang w:val="en-US"/>
+        </w:rPr>
+        <w:t>To summarize, CAS-Chromo make use of 2 concepts.</w:t>
+      </w:r>
+    </w:p>
+    <w:p>
+      <w:pPr>
+        <w:rPr>
+          <w:color w:val="FF0000"/>
+          <w:lang w:val="en-US"/>
+        </w:rPr>
+      </w:pPr>
+      <w:r>
+        <w:rPr>
+          <w:color w:val="FF0000"/>
+          <w:lang w:val="en-US"/>
+        </w:rPr>
+        <w:t>(click)</w:t>
+      </w:r>
+    </w:p>
+    <w:p>
+      <w:pPr>
+        <w:rPr>
+          <w:lang w:val="en-US"/>
+        </w:rPr>
+      </w:pPr>
+      <w:r>
+        <w:rPr>
+          <w:lang w:val="en-US"/>
+        </w:rPr>
         <w:lastRenderedPageBreak/>
-        <w:t>Slide 31</w:t>
-      </w:r>
-    </w:p>
-    <w:p>
-      <w:pPr>
-        <w:rPr>
-          <w:lang w:val="en-US"/>
-        </w:rPr>
-      </w:pPr>
-      <w:r>
-        <w:rPr>
-          <w:lang w:val="en-US"/>
-        </w:rPr>
-        <w:t>It can then acquire the nodes without any trouble</w:t>
-      </w:r>
-    </w:p>
-    <w:p>
-      <w:pPr>
-        <w:pStyle w:val="Heading2"/>
-        <w:rPr>
-          <w:lang w:val="en-US"/>
-        </w:rPr>
-      </w:pPr>
-      <w:r>
-        <w:rPr>
-          <w:lang w:val="en-US"/>
-        </w:rPr>
-        <w:t>Slide 32</w:t>
-      </w:r>
-    </w:p>
-    <w:p>
-      <w:pPr>
-        <w:rPr>
-          <w:lang w:val="en-US"/>
-        </w:rPr>
-      </w:pPr>
-      <w:r>
-        <w:rPr>
-          <w:lang w:val="en-US"/>
-        </w:rPr>
-        <w:t>Start applying changes by first</w:t>
-      </w:r>
-    </w:p>
-    <w:p>
-      <w:pPr>
-        <w:pStyle w:val="Heading2"/>
-        <w:rPr>
-          <w:lang w:val="en-US"/>
-        </w:rPr>
-      </w:pPr>
-      <w:r>
-        <w:rPr>
-          <w:lang w:val="en-US"/>
-        </w:rPr>
-        <w:t>Slide 33</w:t>
-      </w:r>
-    </w:p>
-    <w:p>
-      <w:pPr>
-        <w:rPr>
-          <w:lang w:val="en-US"/>
-        </w:rPr>
-      </w:pPr>
-      <w:r>
-        <w:rPr>
-          <w:lang w:val="en-US"/>
-        </w:rPr>
-        <w:t>decoloring the right node to make sur the changes will maintain a legal coloring</w:t>
-      </w:r>
-    </w:p>
-    <w:p>
-      <w:pPr>
-        <w:pStyle w:val="Heading2"/>
-        <w:rPr>
-          <w:lang w:val="en-US"/>
-        </w:rPr>
-      </w:pPr>
-      <w:r>
-        <w:rPr>
-          <w:lang w:val="en-US"/>
-        </w:rPr>
-        <w:t>Slide 34</w:t>
-      </w:r>
-    </w:p>
-    <w:p>
-      <w:pPr>
-        <w:rPr>
-          <w:lang w:val="en-US"/>
-        </w:rPr>
-      </w:pPr>
-      <w:r>
-        <w:rPr>
-          <w:lang w:val="en-US"/>
-        </w:rPr>
-        <w:t>changing the next</w:t>
-      </w:r>
-    </w:p>
-    <w:p>
-      <w:pPr>
-        <w:pStyle w:val="Heading2"/>
-        <w:rPr>
-          <w:lang w:val="en-US"/>
-        </w:rPr>
-      </w:pPr>
-      <w:r>
-        <w:rPr>
-          <w:lang w:val="en-US"/>
-        </w:rPr>
-        <w:t>Slide 35</w:t>
-      </w:r>
-    </w:p>
-    <w:p>
-      <w:pPr>
-        <w:rPr>
-          <w:lang w:val="en-US"/>
-        </w:rPr>
-      </w:pPr>
-      <w:r>
-        <w:rPr>
-          <w:lang w:val="en-US"/>
-        </w:rPr>
-        <w:t>and previous references</w:t>
-      </w:r>
-    </w:p>
-    <w:p>
-      <w:pPr>
-        <w:pStyle w:val="Heading2"/>
-        <w:rPr>
-          <w:lang w:val="en-US"/>
-        </w:rPr>
-      </w:pPr>
-      <w:r>
-        <w:rPr>
-          <w:lang w:val="en-US"/>
-        </w:rPr>
-        <w:t>Slide 36</w:t>
-      </w:r>
-    </w:p>
-    <w:p>
-      <w:pPr>
-        <w:rPr>
-          <w:lang w:val="en-US"/>
-        </w:rPr>
-      </w:pPr>
-      <w:r>
-        <w:rPr>
-          <w:lang w:val="en-US"/>
-        </w:rPr>
-        <w:t>and finally getting the node</w:t>
-      </w:r>
-    </w:p>
-    <w:p>
-      <w:pPr>
-        <w:pStyle w:val="Heading2"/>
-        <w:rPr>
-          <w:lang w:val="en-US"/>
-        </w:rPr>
-      </w:pPr>
-      <w:r>
-        <w:rPr>
-          <w:lang w:val="en-US"/>
-        </w:rPr>
-        <w:t>Slide 37</w:t>
-      </w:r>
-    </w:p>
-    <w:p>
-      <w:pPr>
-        <w:rPr>
-          <w:lang w:val="en-US"/>
-        </w:rPr>
-      </w:pPr>
-      <w:r>
-        <w:rPr>
-          <w:lang w:val="en-US"/>
-        </w:rPr>
-        <w:t>before re-applying a legal color to the node 1 and moving to the release phase.</w:t>
-      </w:r>
-    </w:p>
-    <w:p>
-      <w:pPr>
-        <w:pStyle w:val="Heading2"/>
-        <w:rPr>
-          <w:lang w:val="en-US"/>
-        </w:rPr>
-      </w:pPr>
-      <w:r>
-        <w:rPr>
-          <w:lang w:val="en-US"/>
-        </w:rPr>
-        <w:t>Slide 38</w:t>
-      </w:r>
-    </w:p>
-    <w:p>
-      <w:pPr>
-        <w:rPr>
-          <w:lang w:val="en-US"/>
-        </w:rPr>
-      </w:pPr>
-      <w:r>
-        <w:rPr>
-          <w:lang w:val="en-US"/>
-        </w:rPr>
-        <w:t>after releasing the nodes, the operation is complete and moves to the final phase</w:t>
-      </w:r>
-    </w:p>
-    <w:p>
-      <w:pPr>
-        <w:pStyle w:val="Heading2"/>
-        <w:rPr>
-          <w:lang w:val="en-US"/>
-        </w:rPr>
-      </w:pPr>
-      <w:r>
-        <w:rPr>
-          <w:lang w:val="en-US"/>
-        </w:rPr>
-        <w:t>Slide 39</w:t>
-      </w:r>
-    </w:p>
-    <w:p>
-      <w:pPr>
-        <w:rPr>
-          <w:lang w:val="en-US"/>
-        </w:rPr>
-      </w:pPr>
-      <w:r>
-        <w:rPr>
-          <w:lang w:val="en-US"/>
-        </w:rPr>
-        <w:t>To summarize, CAS-Chromo make use of 2 concepts.</w:t>
-      </w:r>
-    </w:p>
-    <w:p>
-      <w:pPr>
-        <w:rPr>
-          <w:color w:val="FF0000"/>
-          <w:lang w:val="en-US"/>
-        </w:rPr>
-      </w:pPr>
-      <w:r>
-        <w:rPr>
-          <w:color w:val="FF0000"/>
-          <w:lang w:val="en-US"/>
-        </w:rPr>
-        <w:t>(click)</w:t>
-      </w:r>
-    </w:p>
-    <w:p>
-      <w:pPr>
-        <w:rPr>
-          <w:lang w:val="en-US"/>
-        </w:rPr>
-      </w:pPr>
-      <w:r>
-        <w:rPr>
-          <w:lang w:val="en-US"/>
-        </w:rPr>
         <w:t>First, coloring. In fact, a set of increasing colors defines the order of acquisition of the different nodes and each node has color different from his neighbors’</w:t>
       </w:r>
     </w:p>
@@ -1425,14 +1438,7 @@
         <w:rPr>
           <w:lang w:val="en-US"/>
         </w:rPr>
-        <w:lastRenderedPageBreak/>
-        <w:t>Slide</w:t>
-      </w:r>
-      <w:r>
-        <w:rPr>
-          <w:lang w:val="en-US"/>
-        </w:rPr>
-        <w:t xml:space="preserve"> 40</w:t>
+        <w:t>Slide 40</w:t>
       </w:r>
     </w:p>
     <w:p>

</xml_diff>